<commit_message>
First series of Queries added
</commit_message>
<xml_diff>
--- a/Workshop-ElasticSearch-Kibana-February2018.docx
+++ b/Workshop-ElasticSearch-Kibana-February2018.docx
@@ -13,8 +13,13 @@
         <w:t xml:space="preserve">Workshop </w:t>
       </w:r>
       <w:r>
-        <w:t>Elastic Search &amp; Kibana</w:t>
-      </w:r>
+        <w:t xml:space="preserve">Elastic Search &amp; </w:t>
+      </w:r>
+      <w:proofErr w:type="spellStart"/>
+      <w:r>
+        <w:t>Kibana</w:t>
+      </w:r>
+      <w:proofErr w:type="spellEnd"/>
     </w:p>
     <w:p>
       <w:r>
@@ -35,7 +40,15 @@
     </w:p>
     <w:p>
       <w:r>
-        <w:t>Elastic Search [Index]: NoSQL, REST API, distributed, highly available. Great for searching. Well integrated from Log Stash (for gathering and loading data, in real time, for example from log files) and Kibana (for exploring and visualizing data in the Search Index.</w:t>
+        <w:t xml:space="preserve">Elastic Search [Index]: NoSQL, REST API, distributed, highly available. Great for searching. Well integrated from Log Stash (for gathering and loading data, in real time, for example from log files) and </w:t>
+      </w:r>
+      <w:proofErr w:type="spellStart"/>
+      <w:r>
+        <w:t>Kibana</w:t>
+      </w:r>
+      <w:proofErr w:type="spellEnd"/>
+      <w:r>
+        <w:t xml:space="preserve"> (for exploring and visualizing data in the Search Index.</w:t>
       </w:r>
     </w:p>
     <w:p>
@@ -52,7 +65,15 @@
         </w:numPr>
       </w:pPr>
       <w:r>
-        <w:t>Get Elastic Search and Kibana up and running in a local Docker based environment</w:t>
+        <w:t xml:space="preserve">Get Elastic Search and </w:t>
+      </w:r>
+      <w:proofErr w:type="spellStart"/>
+      <w:r>
+        <w:t>Kibana</w:t>
+      </w:r>
+      <w:proofErr w:type="spellEnd"/>
+      <w:r>
+        <w:t xml:space="preserve"> up and running in a local Docker based environment</w:t>
       </w:r>
     </w:p>
     <w:p>
@@ -88,7 +109,15 @@
         </w:numPr>
       </w:pPr>
       <w:r>
-        <w:t>Leverage Kibana to explore the search index [documents] in a user friendly, visual way and create several visualizations (tag cloud, geographic map, bar chart, …) on top of the data</w:t>
+        <w:t xml:space="preserve">Leverage </w:t>
+      </w:r>
+      <w:proofErr w:type="spellStart"/>
+      <w:r>
+        <w:t>Kibana</w:t>
+      </w:r>
+      <w:proofErr w:type="spellEnd"/>
+      <w:r>
+        <w:t xml:space="preserve"> to explore the search index [documents] in a user friendly, visual way and create several visualizations (tag cloud, geographic map, bar chart, …) on top of the data</w:t>
       </w:r>
     </w:p>
     <w:p>
@@ -100,7 +129,23 @@
         </w:numPr>
       </w:pPr>
       <w:r>
-        <w:t>Try out the combination of LogStash, Elastic Search and Kibana for gathering, storing, querying and analyzing log files – in a fully hosted environment</w:t>
+        <w:t xml:space="preserve">Try out the combination of </w:t>
+      </w:r>
+      <w:proofErr w:type="spellStart"/>
+      <w:r>
+        <w:t>LogStash</w:t>
+      </w:r>
+      <w:proofErr w:type="spellEnd"/>
+      <w:r>
+        <w:t xml:space="preserve">, Elastic Search and </w:t>
+      </w:r>
+      <w:proofErr w:type="spellStart"/>
+      <w:r>
+        <w:t>Kibana</w:t>
+      </w:r>
+      <w:proofErr w:type="spellEnd"/>
+      <w:r>
+        <w:t xml:space="preserve"> for gathering, storing, querying and analyzing log files – in a fully hosted environment</w:t>
       </w:r>
     </w:p>
     <w:p>
@@ -195,8 +240,6 @@
       <w:r>
         <w:t xml:space="preserve"> </w:t>
       </w:r>
-      <w:bookmarkStart w:id="0" w:name="_GoBack"/>
-      <w:bookmarkEnd w:id="0"/>
       <w:r>
         <w:t>)</w:t>
       </w:r>
@@ -210,7 +253,23 @@
         </w:numPr>
       </w:pPr>
       <w:r>
-        <w:t xml:space="preserve">Install Elastic Seach and Kibana on your local operating system or inside a Virtual Machine (start at </w:t>
+        <w:t xml:space="preserve">Install Elastic </w:t>
+      </w:r>
+      <w:proofErr w:type="spellStart"/>
+      <w:r>
+        <w:t>Seach</w:t>
+      </w:r>
+      <w:proofErr w:type="spellEnd"/>
+      <w:r>
+        <w:t xml:space="preserve"> and </w:t>
+      </w:r>
+      <w:proofErr w:type="spellStart"/>
+      <w:r>
+        <w:t>Kibana</w:t>
+      </w:r>
+      <w:proofErr w:type="spellEnd"/>
+      <w:r>
+        <w:t xml:space="preserve"> on your local operating system or inside a Virtual Machine (start at </w:t>
       </w:r>
       <w:hyperlink r:id="rId8" w:history="1">
         <w:r>
@@ -258,7 +317,25 @@
           <w:color w:val="333333"/>
           <w:shd w:val="clear" w:color="auto" w:fill="FFFFFF"/>
         </w:rPr>
-        <w:t xml:space="preserve"> ElasticSearch Head that can be installed into Chrome Browse from: </w:t>
+        <w:t xml:space="preserve"> </w:t>
+      </w:r>
+      <w:proofErr w:type="spellStart"/>
+      <w:r>
+        <w:rPr>
+          <w:rFonts w:cstheme="minorHAnsi"/>
+          <w:color w:val="333333"/>
+          <w:shd w:val="clear" w:color="auto" w:fill="FFFFFF"/>
+        </w:rPr>
+        <w:t>ElasticSearch</w:t>
+      </w:r>
+      <w:proofErr w:type="spellEnd"/>
+      <w:r>
+        <w:rPr>
+          <w:rFonts w:cstheme="minorHAnsi"/>
+          <w:color w:val="333333"/>
+          <w:shd w:val="clear" w:color="auto" w:fill="FFFFFF"/>
+        </w:rPr>
+        <w:t xml:space="preserve"> Head that can be installed into Chrome Browse from: </w:t>
       </w:r>
       <w:hyperlink r:id="rId10" w:history="1">
         <w:r>
@@ -307,7 +384,15 @@
     </w:p>
     <w:p>
       <w:r>
-        <w:t>In this section, we take a dataset with details on US National Parks, turn it into an Elastic Search Index and explore the data. First we use the REST API to perform a number of searches. Then we turn to Kibana to make these data explorations easier and more fun. Note: from these visual data explorations you may get idea for embedding programmatic queries in your own application, directly against the Elastic Search Index.</w:t>
+        <w:t xml:space="preserve">In this section, we take a dataset with details on US National Parks, turn it into an Elastic Search Index and explore the data. First we use the REST API to perform a number of searches. Then we turn to </w:t>
+      </w:r>
+      <w:proofErr w:type="spellStart"/>
+      <w:r>
+        <w:t>Kibana</w:t>
+      </w:r>
+      <w:proofErr w:type="spellEnd"/>
+      <w:r>
+        <w:t xml:space="preserve"> to make these data explorations easier and more fun. Note: from these visual data explorations you may get idea for embedding programmatic queries in your own application, directly against the Elastic Search Index.</w:t>
       </w:r>
     </w:p>
     <w:p>
@@ -315,16 +400,40 @@
         <w:t xml:space="preserve">The data used in this practice is in the file </w:t>
       </w:r>
       <w:r>
-        <w:t xml:space="preserve">national-parks-data.json </w:t>
-      </w:r>
-      <w:r>
-        <w:t xml:space="preserve">. It was downloaded from the website data.world: </w:t>
+        <w:t>national-parks-</w:t>
+      </w:r>
+      <w:proofErr w:type="spellStart"/>
+      <w:r>
+        <w:t>data.json</w:t>
+      </w:r>
+      <w:proofErr w:type="spellEnd"/>
+      <w:r>
+        <w:t xml:space="preserve"> </w:t>
+      </w:r>
+      <w:r>
+        <w:t xml:space="preserve">. It was downloaded from the website </w:t>
+      </w:r>
+      <w:proofErr w:type="spellStart"/>
+      <w:r>
+        <w:t>data.world</w:t>
+      </w:r>
+      <w:proofErr w:type="spellEnd"/>
+      <w:r>
+        <w:t xml:space="preserve">: </w:t>
       </w:r>
       <w:r>
         <w:t xml:space="preserve">https://data.world/kevinnayar/us-national-parks/workspace/file?filename=data.json </w:t>
       </w:r>
       <w:r>
-        <w:t xml:space="preserve"> . I had to prepare the data a little in order to be ingestable into an Elastic Search Index:</w:t>
+        <w:t xml:space="preserve"> . I had to prepare the data a little in order to be </w:t>
+      </w:r>
+      <w:proofErr w:type="spellStart"/>
+      <w:r>
+        <w:t>ingestable</w:t>
+      </w:r>
+      <w:proofErr w:type="spellEnd"/>
+      <w:r>
+        <w:t xml:space="preserve"> into an Elastic Search Index:</w:t>
       </w:r>
     </w:p>
     <w:p>
@@ -336,7 +445,23 @@
         </w:numPr>
       </w:pPr>
       <w:r>
-        <w:t>Change the property names longitude and latitude to lon and lat respectively</w:t>
+        <w:t xml:space="preserve">Change the property names longitude and latitude to </w:t>
+      </w:r>
+      <w:proofErr w:type="spellStart"/>
+      <w:r>
+        <w:t>lon</w:t>
+      </w:r>
+      <w:proofErr w:type="spellEnd"/>
+      <w:r>
+        <w:t xml:space="preserve"> and </w:t>
+      </w:r>
+      <w:proofErr w:type="spellStart"/>
+      <w:r>
+        <w:t>lat</w:t>
+      </w:r>
+      <w:proofErr w:type="spellEnd"/>
+      <w:r>
+        <w:t xml:space="preserve"> respectively</w:t>
       </w:r>
     </w:p>
     <w:p>
@@ -348,7 +473,15 @@
         </w:numPr>
       </w:pPr>
       <w:r>
-        <w:t>Remove the thousands separator (“,”) from the fields that represent numbers (visitors, acres, square_km)</w:t>
+        <w:t xml:space="preserve">Remove the thousands separator (“,”) from the fields that represent numbers (visitors, acres, </w:t>
+      </w:r>
+      <w:proofErr w:type="spellStart"/>
+      <w:r>
+        <w:t>square_km</w:t>
+      </w:r>
+      <w:proofErr w:type="spellEnd"/>
+      <w:r>
+        <w:t>)</w:t>
       </w:r>
     </w:p>
     <w:p>
@@ -373,15 +506,19 @@
       <w:r>
         <w:t xml:space="preserve">Import the Postman collection </w:t>
       </w:r>
+      <w:proofErr w:type="spellStart"/>
       <w:r>
         <w:t>ElasticSearch-NationalParks</w:t>
       </w:r>
+      <w:proofErr w:type="spellEnd"/>
       <w:r>
         <w:t xml:space="preserve"> from file </w:t>
       </w:r>
+      <w:proofErr w:type="spellStart"/>
       <w:r>
         <w:t>ElasticSearch-NationalParks.postman_collection.json</w:t>
       </w:r>
+      <w:proofErr w:type="spellEnd"/>
       <w:r>
         <w:t>.</w:t>
       </w:r>
@@ -603,7 +740,23 @@
     </w:p>
     <w:p>
       <w:r>
-        <w:t>(in my case, I use Docker Quickstart Terminal on Windows. Elastic Search is running in a container inside the Linux Virtual Machine that was setup by Docker Quickstart Terminal to run the Docker Server. This VM is accessed at IP address 192.168.99.100. The container running Elastic Search exposes ports (9200 and 9300) on the Docker Host. These are therefore accessible from the Windows Host machine – where Postman is running – at this IP address.)</w:t>
+        <w:t xml:space="preserve">(in my case, I use Docker </w:t>
+      </w:r>
+      <w:proofErr w:type="spellStart"/>
+      <w:r>
+        <w:t>Quickstart</w:t>
+      </w:r>
+      <w:proofErr w:type="spellEnd"/>
+      <w:r>
+        <w:t xml:space="preserve"> Terminal on Windows. Elastic Search is running in a container inside the Linux Virtual Machine that was setup by Docker </w:t>
+      </w:r>
+      <w:proofErr w:type="spellStart"/>
+      <w:r>
+        <w:t>Quickstart</w:t>
+      </w:r>
+      <w:proofErr w:type="spellEnd"/>
+      <w:r>
+        <w:t xml:space="preserve"> Terminal to run the Docker Server. This VM is accessed at IP address 192.168.99.100. The container running Elastic Search exposes ports (9200 and 9300) on the Docker Host. These are therefore accessible from the Windows Host machine – where Postman is running – at this IP address.)</w:t>
       </w:r>
     </w:p>
     <w:p>
@@ -761,21 +914,36 @@
         <w:t xml:space="preserve">This mapping document tells us about the properties that Elastic Search has identified, the names it will use for these properties and also the type that was assigned to each property. These types determine </w:t>
       </w:r>
       <w:r>
-        <w:t xml:space="preserve">which operations we can perform on the properties. Numerical properties can be aggregated and used in mathematical operations, but text properties cannot. In the automatically derived mapping document, we can see that properties acres, square_km and visitors have not been identified as numerical. Also the property </w:t>
-      </w:r>
+        <w:t xml:space="preserve">which operations we can perform on the properties. Numerical properties can be aggregated and used in mathematical operations, but text properties cannot. In the automatically derived mapping document, we can see that properties acres, </w:t>
+      </w:r>
+      <w:proofErr w:type="spellStart"/>
+      <w:r>
+        <w:t>square_km</w:t>
+      </w:r>
+      <w:proofErr w:type="spellEnd"/>
+      <w:r>
+        <w:t xml:space="preserve"> and visitors have not been identified as numerical. Also the property </w:t>
+      </w:r>
+      <w:proofErr w:type="spellStart"/>
       <w:r>
         <w:rPr>
           <w:i/>
         </w:rPr>
         <w:t>date_established_readable</w:t>
       </w:r>
+      <w:proofErr w:type="spellEnd"/>
       <w:r>
         <w:t xml:space="preserve"> is identified as text – even though we know it to actually contain the textual representation of a date.</w:t>
       </w:r>
     </w:p>
     <w:p>
-      <w:r>
-        <w:t xml:space="preserve">Geopoints can be used in geospatial queries. The coordinates property in the national park documents describe a geographical location, but ES has not recognized this property for what it is -  but as just a pair of </w:t>
+      <w:proofErr w:type="spellStart"/>
+      <w:r>
+        <w:t>Geopoints</w:t>
+      </w:r>
+      <w:proofErr w:type="spellEnd"/>
+      <w:r>
+        <w:t xml:space="preserve"> can be used in geospatial queries. The coordinates property in the national park documents describe a geographical location, but ES has not recognized this property for what it is -  but as just a pair of </w:t>
       </w:r>
       <w:r>
         <w:rPr>
@@ -795,7 +963,15 @@
     </w:p>
     <w:p>
       <w:r>
-        <w:t xml:space="preserve">In order to fully leverage the querying capabilities of Elastic Search – and the visualization capabilities of Kibana – we should define the mapping definitions for the national park documents ourselves, to help ES do a better job. See the ES documentation on Mapping for more details: </w:t>
+        <w:t xml:space="preserve">In order to fully leverage the querying capabilities of Elastic Search – and the visualization capabilities of </w:t>
+      </w:r>
+      <w:proofErr w:type="spellStart"/>
+      <w:r>
+        <w:t>Kibana</w:t>
+      </w:r>
+      <w:proofErr w:type="spellEnd"/>
+      <w:r>
+        <w:t xml:space="preserve"> – we should define the mapping definitions for the national park documents ourselves, to help ES do a better job. See the ES documentation on Mapping for more details: </w:t>
       </w:r>
       <w:hyperlink r:id="rId18" w:history="1">
         <w:r>
@@ -873,8 +1049,13 @@
           <w:numId w:val="12"/>
         </w:numPr>
       </w:pPr>
-      <w:r>
-        <w:t xml:space="preserve">Geopoint type for </w:t>
+      <w:proofErr w:type="spellStart"/>
+      <w:r>
+        <w:t>Geopoint</w:t>
+      </w:r>
+      <w:proofErr w:type="spellEnd"/>
+      <w:r>
+        <w:t xml:space="preserve"> type for </w:t>
       </w:r>
       <w:r>
         <w:rPr>
@@ -892,8 +1073,13 @@
         </w:numPr>
       </w:pPr>
       <w:r>
-        <w:t>Float type for acres and square_km</w:t>
-      </w:r>
+        <w:t xml:space="preserve">Float type for acres and </w:t>
+      </w:r>
+      <w:proofErr w:type="spellStart"/>
+      <w:r>
+        <w:t>square_km</w:t>
+      </w:r>
+      <w:proofErr w:type="spellEnd"/>
     </w:p>
     <w:p>
       <w:pPr>
@@ -918,12 +1104,14 @@
       <w:r>
         <w:t xml:space="preserve">Date type (plus format) for </w:t>
       </w:r>
+      <w:proofErr w:type="spellStart"/>
       <w:r>
         <w:rPr>
           <w:i/>
         </w:rPr>
         <w:t>date_established_readable</w:t>
       </w:r>
+      <w:proofErr w:type="spellEnd"/>
     </w:p>
     <w:p>
       <w:pPr>
@@ -934,7 +1122,15 @@
         </w:numPr>
       </w:pPr>
       <w:r>
-        <w:t xml:space="preserve">Type text and fielddata : true for </w:t>
+        <w:t xml:space="preserve">Type text and </w:t>
+      </w:r>
+      <w:proofErr w:type="spellStart"/>
+      <w:r>
+        <w:t>fielddata</w:t>
+      </w:r>
+      <w:proofErr w:type="spellEnd"/>
+      <w:r>
+        <w:t xml:space="preserve"> : true for </w:t>
       </w:r>
       <w:r>
         <w:rPr>
@@ -943,7 +1139,23 @@
         <w:t>description</w:t>
       </w:r>
       <w:r>
-        <w:t xml:space="preserve">; also: associated custom analyzer std_english with field description (to remove stopwords from this field; see: </w:t>
+        <w:t xml:space="preserve">; also: associated custom analyzer </w:t>
+      </w:r>
+      <w:proofErr w:type="spellStart"/>
+      <w:r>
+        <w:t>std_english</w:t>
+      </w:r>
+      <w:proofErr w:type="spellEnd"/>
+      <w:r>
+        <w:t xml:space="preserve"> with field description (to remove </w:t>
+      </w:r>
+      <w:proofErr w:type="spellStart"/>
+      <w:r>
+        <w:t>stopwords</w:t>
+      </w:r>
+      <w:proofErr w:type="spellEnd"/>
+      <w:r>
+        <w:t xml:space="preserve"> from this field; see: </w:t>
       </w:r>
       <w:hyperlink r:id="rId19" w:history="1">
         <w:r>
@@ -980,22 +1192,154 @@
       </w:r>
     </w:p>
     <w:p>
+      <w:proofErr w:type="spellStart"/>
+      <w:r>
+        <w:t>T</w:t>
+      </w:r>
+      <w:r>
+        <w:t>bd</w:t>
+      </w:r>
+      <w:proofErr w:type="spellEnd"/>
+    </w:p>
+    <w:p/>
+    <w:p>
+      <w:r>
+        <w:t xml:space="preserve">Complex queries can be performed using GET requests by stuffing all search instructions in the URL. See the Postman Query </w:t>
+      </w:r>
+      <w:proofErr w:type="spellStart"/>
+      <w:r>
+        <w:rPr>
+          <w:i/>
+        </w:rPr>
+        <w:t>Query</w:t>
+      </w:r>
+      <w:proofErr w:type="spellEnd"/>
+      <w:r>
+        <w:rPr>
+          <w:i/>
+        </w:rPr>
+        <w:t xml:space="preserve"> Parks - fuzzy, proximity - with query execution explanation</w:t>
+      </w:r>
+      <w:r>
+        <w:t xml:space="preserve"> </w:t>
+      </w:r>
+    </w:p>
+    <w:p>
+      <w:r>
+        <w:rPr>
+          <w:rStyle w:val="resolvedvariable"/>
+          <w:rFonts w:ascii="Helvetica" w:hAnsi="Helvetica" w:cs="Helvetica"/>
+          <w:color w:val="FF8F4E"/>
+          <w:sz w:val="18"/>
+          <w:szCs w:val="18"/>
+          <w:shd w:val="clear" w:color="auto" w:fill="FAFAFA"/>
+        </w:rPr>
+        <w:t>{{ELASTIC_HOME}}</w:t>
+      </w:r>
+      <w:r>
+        <w:rPr>
+          <w:rFonts w:ascii="Helvetica" w:hAnsi="Helvetica" w:cs="Helvetica"/>
+          <w:color w:val="505050"/>
+          <w:sz w:val="18"/>
+          <w:szCs w:val="18"/>
+          <w:shd w:val="clear" w:color="auto" w:fill="FAFAFA"/>
+        </w:rPr>
+        <w:t>:9200/parks/_search?q=description%3Amountaon~2+visitors%3A&lt;1000000+!(states.title%3AAlaska)&amp;default_operator=AND</w:t>
+      </w:r>
+    </w:p>
+    <w:p>
+      <w:r>
+        <w:t xml:space="preserve">and execute it. It returns: </w:t>
+      </w:r>
+      <w:r>
+        <w:t>p</w:t>
+      </w:r>
+      <w:r>
+        <w:t xml:space="preserve">arks </w:t>
+      </w:r>
+      <w:r>
+        <w:t xml:space="preserve">that </w:t>
+      </w:r>
+      <w:r>
+        <w:t>have the string "</w:t>
+      </w:r>
+      <w:proofErr w:type="spellStart"/>
+      <w:r>
+        <w:t>mountaon</w:t>
+      </w:r>
+      <w:proofErr w:type="spellEnd"/>
+      <w:r>
+        <w:t xml:space="preserve">" in their description - or something that is close to it (our fuzziness allows for up to two character edits distance); we also require (note how the </w:t>
+      </w:r>
+      <w:r>
+        <w:lastRenderedPageBreak/>
+        <w:t xml:space="preserve">default-operator is explicitly set to AND) the number of visitors to be under 1 Million and </w:t>
+      </w:r>
+      <w:r>
+        <w:t xml:space="preserve">these parks </w:t>
+      </w:r>
+      <w:r>
+        <w:t>are not located in Alaska.</w:t>
+      </w:r>
+      <w:r>
+        <w:t xml:space="preserve"> </w:t>
+      </w:r>
+    </w:p>
+    <w:p>
+      <w:r>
+        <w:t xml:space="preserve">This article describes in a lot of detail how the ES queries through the URL GET interface are constructed: </w:t>
+      </w:r>
+      <w:hyperlink r:id="rId20" w:history="1">
+        <w:r>
+          <w:rPr>
+            <w:rStyle w:val="Hyperlink"/>
+          </w:rPr>
+          <w:t>https://www.compose.com/articles/using-query-string-queries-in-elasticsearch/</w:t>
+        </w:r>
+      </w:hyperlink>
+      <w:r>
+        <w:t xml:space="preserve">   Tip: URL Encoding: </w:t>
+      </w:r>
+      <w:hyperlink r:id="rId21" w:history="1">
+        <w:r>
+          <w:rPr>
+            <w:rStyle w:val="Hyperlink"/>
+          </w:rPr>
+          <w:t>https://www.w3schools.com/tags/ref_urlencode.asp</w:t>
+        </w:r>
+      </w:hyperlink>
+      <w:r>
+        <w:t xml:space="preserve">  describes how to encode characters such as : (t</w:t>
+      </w:r>
+      <w:bookmarkStart w:id="0" w:name="_GoBack"/>
+      <w:bookmarkEnd w:id="0"/>
+      <w:r>
+        <w:t>o %3A)</w:t>
+      </w:r>
+    </w:p>
+    <w:p/>
+    <w:p>
+      <w:pPr>
+        <w:pStyle w:val="Heading2"/>
+      </w:pPr>
+      <w:r>
+        <w:t xml:space="preserve">Use </w:t>
+      </w:r>
+      <w:proofErr w:type="spellStart"/>
+      <w:r>
+        <w:t>Kibana</w:t>
+      </w:r>
+      <w:proofErr w:type="spellEnd"/>
+      <w:r>
+        <w:t xml:space="preserve"> to Explore the Data</w:t>
+      </w:r>
+    </w:p>
+    <w:p>
+      <w:proofErr w:type="spellStart"/>
       <w:r>
         <w:t>tbd</w:t>
       </w:r>
-    </w:p>
-    <w:p>
-      <w:pPr>
-        <w:pStyle w:val="Heading2"/>
-      </w:pPr>
-      <w:r>
-        <w:t>Use Kibana to Explore the Data</w:t>
-      </w:r>
-    </w:p>
-    <w:p>
-      <w:r>
-        <w:t>tbd</w:t>
-      </w:r>
+      <w:proofErr w:type="spellEnd"/>
     </w:p>
     <w:p>
       <w:pPr>
@@ -1031,7 +1375,7 @@
       <w:r>
         <w:t xml:space="preserve">A good way to get started with Elastic Search Index – creating an index, creating some data, performing some queries - is through this tutorial: </w:t>
       </w:r>
-      <w:hyperlink r:id="rId20" w:history="1">
+      <w:hyperlink r:id="rId22" w:history="1">
         <w:r>
           <w:rPr>
             <w:rStyle w:val="Hyperlink"/>
@@ -1066,7 +1410,7 @@
                     <pic:cNvPicPr/>
                   </pic:nvPicPr>
                   <pic:blipFill>
-                    <a:blip r:embed="rId21"/>
+                    <a:blip r:embed="rId23"/>
                     <a:stretch>
                       <a:fillRect/>
                     </a:stretch>
@@ -1104,8 +1448,13 @@
         <w:t xml:space="preserve">. </w:t>
       </w:r>
       <w:r>
-        <w:t>Getting Started with Kibana</w:t>
-      </w:r>
+        <w:t xml:space="preserve">Getting Started with </w:t>
+      </w:r>
+      <w:proofErr w:type="spellStart"/>
+      <w:r>
+        <w:t>Kibana</w:t>
+      </w:r>
+      <w:proofErr w:type="spellEnd"/>
     </w:p>
     <w:p>
       <w:pPr>
@@ -1114,7 +1463,15 @@
         </w:rPr>
       </w:pPr>
       <w:r>
-        <w:t xml:space="preserve">The website of the Elastic Company provides a great tutorial for getting started with Kibana. </w:t>
+        <w:t xml:space="preserve">The website of the Elastic Company provides a great tutorial for getting started with </w:t>
+      </w:r>
+      <w:proofErr w:type="spellStart"/>
+      <w:r>
+        <w:t>Kibana</w:t>
+      </w:r>
+      <w:proofErr w:type="spellEnd"/>
+      <w:r>
+        <w:t xml:space="preserve">. </w:t>
       </w:r>
       <w:r>
         <w:rPr>
@@ -1150,8 +1507,18 @@
           <w:sz w:val="22"/>
           <w:szCs w:val="22"/>
         </w:rPr>
-        <w:t>Load a sample data set into Elasticsearch</w:t>
-      </w:r>
+        <w:t xml:space="preserve">Load a sample data set into </w:t>
+      </w:r>
+      <w:proofErr w:type="spellStart"/>
+      <w:r>
+        <w:rPr>
+          <w:rFonts w:asciiTheme="minorHAnsi" w:hAnsiTheme="minorHAnsi" w:cstheme="minorHAnsi"/>
+          <w:sz w:val="22"/>
+          <w:szCs w:val="22"/>
+        </w:rPr>
+        <w:t>Elasticsearch</w:t>
+      </w:r>
+      <w:proofErr w:type="spellEnd"/>
     </w:p>
     <w:p>
       <w:pPr>
@@ -1182,8 +1549,18 @@
           <w:sz w:val="22"/>
           <w:szCs w:val="22"/>
         </w:rPr>
-        <w:t xml:space="preserve"> in Kibana</w:t>
-      </w:r>
+        <w:t xml:space="preserve"> in </w:t>
+      </w:r>
+      <w:proofErr w:type="spellStart"/>
+      <w:r>
+        <w:rPr>
+          <w:rFonts w:asciiTheme="minorHAnsi" w:hAnsiTheme="minorHAnsi" w:cstheme="minorHAnsi"/>
+          <w:sz w:val="22"/>
+          <w:szCs w:val="22"/>
+        </w:rPr>
+        <w:t>Kibana</w:t>
+      </w:r>
+      <w:proofErr w:type="spellEnd"/>
     </w:p>
     <w:p>
       <w:pPr>
@@ -1208,7 +1585,7 @@
         </w:rPr>
         <w:t>Explore the sample data with </w:t>
       </w:r>
-      <w:hyperlink r:id="rId22" w:tgtFrame="_top" w:history="1">
+      <w:hyperlink r:id="rId24" w:tgtFrame="_top" w:history="1">
         <w:r>
           <w:rPr>
             <w:rStyle w:val="Hyperlink"/>
@@ -1245,7 +1622,7 @@
         </w:rPr>
         <w:t>Set up </w:t>
       </w:r>
-      <w:hyperlink r:id="rId23" w:tgtFrame="_top" w:history="1">
+      <w:hyperlink r:id="rId25" w:tgtFrame="_top" w:history="1">
         <w:r>
           <w:rPr>
             <w:rStyle w:val="Emphasis"/>
@@ -1288,7 +1665,7 @@
         </w:rPr>
         <w:t>Assemble visualizations into a </w:t>
       </w:r>
-      <w:hyperlink r:id="rId24" w:tgtFrame="_top" w:history="1">
+      <w:hyperlink r:id="rId26" w:tgtFrame="_top" w:history="1">
         <w:r>
           <w:rPr>
             <w:rStyle w:val="Hyperlink"/>
@@ -1306,7 +1683,7 @@
       <w:r>
         <w:t xml:space="preserve">Access this tutorial at: </w:t>
       </w:r>
-      <w:hyperlink r:id="rId25" w:history="1">
+      <w:hyperlink r:id="rId27" w:history="1">
         <w:r>
           <w:rPr>
             <w:rStyle w:val="Hyperlink"/>
@@ -1320,9 +1697,17 @@
     </w:p>
     <w:p>
       <w:r>
-        <w:t xml:space="preserve">Note: Kibana visualizations can be embedded in web applications very easily. See this tutorial for the instruction: </w:t>
-      </w:r>
-      <w:hyperlink r:id="rId26" w:history="1">
+        <w:t xml:space="preserve">Note: </w:t>
+      </w:r>
+      <w:proofErr w:type="spellStart"/>
+      <w:r>
+        <w:t>Kibana</w:t>
+      </w:r>
+      <w:proofErr w:type="spellEnd"/>
+      <w:r>
+        <w:t xml:space="preserve"> visualizations can be embedded in web applications very easily. See this tutorial for the instruction: </w:t>
+      </w:r>
+      <w:hyperlink r:id="rId28" w:history="1">
         <w:r>
           <w:rPr>
             <w:rStyle w:val="Hyperlink"/>
@@ -1348,7 +1733,23 @@
         <w:t>5</w:t>
       </w:r>
       <w:r>
-        <w:t>. Explore LogStash + Elastic Search + Kibana in fully hosted environment</w:t>
+        <w:t xml:space="preserve">. Explore </w:t>
+      </w:r>
+      <w:proofErr w:type="spellStart"/>
+      <w:r>
+        <w:t>LogStash</w:t>
+      </w:r>
+      <w:proofErr w:type="spellEnd"/>
+      <w:r>
+        <w:t xml:space="preserve"> + Elastic Search + </w:t>
+      </w:r>
+      <w:proofErr w:type="spellStart"/>
+      <w:r>
+        <w:t>Kibana</w:t>
+      </w:r>
+      <w:proofErr w:type="spellEnd"/>
+      <w:r>
+        <w:t xml:space="preserve"> in fully hosted environment</w:t>
       </w:r>
     </w:p>
     <w:p>
@@ -1356,7 +1757,23 @@
         <w:t>To get a feel</w:t>
       </w:r>
       <w:r>
-        <w:t xml:space="preserve"> for proessing, storing, analyzing and exploring log file entries – one of the most prominent use cases of the Elastic Stack – you could take a look at a tutorial that provides a handson experience in a hosted environment. </w:t>
+        <w:t xml:space="preserve"> for </w:t>
+      </w:r>
+      <w:proofErr w:type="spellStart"/>
+      <w:r>
+        <w:t>proessing</w:t>
+      </w:r>
+      <w:proofErr w:type="spellEnd"/>
+      <w:r>
+        <w:t xml:space="preserve">, storing, analyzing and exploring log file entries – one of the most prominent use cases of the Elastic Stack – you could take a look at a tutorial that provides a </w:t>
+      </w:r>
+      <w:proofErr w:type="spellStart"/>
+      <w:r>
+        <w:t>handson</w:t>
+      </w:r>
+      <w:proofErr w:type="spellEnd"/>
+      <w:r>
+        <w:t xml:space="preserve"> experience in a hosted environment. </w:t>
       </w:r>
     </w:p>
     <w:p>
@@ -1381,7 +1798,7 @@
                     <pic:cNvPicPr/>
                   </pic:nvPicPr>
                   <pic:blipFill>
-                    <a:blip r:embed="rId27"/>
+                    <a:blip r:embed="rId29"/>
                     <a:stretch>
                       <a:fillRect/>
                     </a:stretch>
@@ -1404,9 +1821,17 @@
     </w:p>
     <w:p>
       <w:r>
-        <w:t xml:space="preserve">Access this tutorial at KataKoda - </w:t>
-      </w:r>
-      <w:hyperlink r:id="rId28" w:history="1">
+        <w:t xml:space="preserve">Access this tutorial at </w:t>
+      </w:r>
+      <w:proofErr w:type="spellStart"/>
+      <w:r>
+        <w:t>KataKoda</w:t>
+      </w:r>
+      <w:proofErr w:type="spellEnd"/>
+      <w:r>
+        <w:t xml:space="preserve"> - </w:t>
+      </w:r>
+      <w:hyperlink r:id="rId30" w:history="1">
         <w:r>
           <w:rPr>
             <w:rStyle w:val="Hyperlink"/>
@@ -1441,7 +1866,7 @@
       <w:r>
         <w:t xml:space="preserve">An example is the Java High Level REST Client (see: </w:t>
       </w:r>
-      <w:hyperlink r:id="rId29" w:history="1">
+      <w:hyperlink r:id="rId31" w:history="1">
         <w:r>
           <w:rPr>
             <w:rStyle w:val="Hyperlink"/>
@@ -1455,7 +1880,7 @@
       <w:r>
         <w:t xml:space="preserve"> See this tutorial for a concrete example: </w:t>
       </w:r>
-      <w:hyperlink r:id="rId30" w:history="1">
+      <w:hyperlink r:id="rId32" w:history="1">
         <w:r>
           <w:rPr>
             <w:rStyle w:val="Hyperlink"/>
@@ -1483,7 +1908,7 @@
       <w:r>
         <w:t xml:space="preserve">Python: </w:t>
       </w:r>
-      <w:hyperlink r:id="rId31" w:history="1">
+      <w:hyperlink r:id="rId33" w:history="1">
         <w:r>
           <w:rPr>
             <w:rStyle w:val="Hyperlink"/>
@@ -1494,7 +1919,7 @@
       <w:r>
         <w:t xml:space="preserve"> (low level) and </w:t>
       </w:r>
-      <w:hyperlink r:id="rId32" w:history="1">
+      <w:hyperlink r:id="rId34" w:history="1">
         <w:r>
           <w:rPr>
             <w:rStyle w:val="Hyperlink"/>
@@ -1517,7 +1942,7 @@
       <w:r>
         <w:t xml:space="preserve">PHP: </w:t>
       </w:r>
-      <w:hyperlink r:id="rId33" w:history="1">
+      <w:hyperlink r:id="rId35" w:history="1">
         <w:r>
           <w:rPr>
             <w:rStyle w:val="Hyperlink"/>
@@ -1543,7 +1968,7 @@
       <w:r>
         <w:t xml:space="preserve">- </w:t>
       </w:r>
-      <w:hyperlink r:id="rId34" w:history="1">
+      <w:hyperlink r:id="rId36" w:history="1">
         <w:r>
           <w:rPr>
             <w:rStyle w:val="Hyperlink"/>
@@ -1557,7 +1982,7 @@
       <w:r>
         <w:t xml:space="preserve">; see this tutorial for a quick start introduction: </w:t>
       </w:r>
-      <w:hyperlink r:id="rId35" w:history="1">
+      <w:hyperlink r:id="rId37" w:history="1">
         <w:r>
           <w:rPr>
             <w:rStyle w:val="Hyperlink"/>
@@ -1580,7 +2005,7 @@
       <w:r>
         <w:t xml:space="preserve">Ruby (and Rails): </w:t>
       </w:r>
-      <w:hyperlink r:id="rId36" w:history="1">
+      <w:hyperlink r:id="rId38" w:history="1">
         <w:r>
           <w:rPr>
             <w:rStyle w:val="Hyperlink"/>
@@ -1606,7 +2031,7 @@
         </w:rPr>
         <w:t xml:space="preserve">.Net: </w:t>
       </w:r>
-      <w:hyperlink r:id="rId37" w:history="1">
+      <w:hyperlink r:id="rId39" w:history="1">
         <w:r>
           <w:rPr>
             <w:rStyle w:val="Hyperlink"/>
@@ -4078,6 +4503,11 @@
       <w:sz w:val="18"/>
     </w:rPr>
   </w:style>
+  <w:style w:type="character" w:customStyle="1" w:styleId="resolvedvariable">
+    <w:name w:val="resolvedvariable"/>
+    <w:basedOn w:val="DefaultParagraphFont"/>
+    <w:rsid w:val="009A38A3"/>
+  </w:style>
 </w:styles>
 </file>
 

</xml_diff>

<commit_message>
Completed section on Queries
</commit_message>
<xml_diff>
--- a/Workshop-ElasticSearch-Kibana-February2018.docx
+++ b/Workshop-ElasticSearch-Kibana-February2018.docx
@@ -1187,21 +1187,574 @@
       <w:pPr>
         <w:pStyle w:val="Heading2"/>
       </w:pPr>
+      <w:bookmarkStart w:id="0" w:name="_GoBack"/>
+      <w:bookmarkEnd w:id="0"/>
       <w:r>
         <w:t>Query the Data through the REST API</w:t>
       </w:r>
     </w:p>
     <w:p>
+      <w:r>
+        <w:t xml:space="preserve">The most simple and straightforward way to retrieve records from an Elastic Search index is using a simple GET request, as is shown in Postman Request </w:t>
+      </w:r>
+      <w:r>
+        <w:rPr>
+          <w:i/>
+        </w:rPr>
+        <w:t>Query for all parks</w:t>
+      </w:r>
+      <w:r>
+        <w:t>. This is a simple GET request to the _search operation on the index:</w:t>
+      </w:r>
+    </w:p>
+    <w:p>
+      <w:r>
+        <w:rPr>
+          <w:noProof/>
+          <w:lang w:val="nl-NL" w:eastAsia="nl-NL"/>
+        </w:rPr>
+        <w:drawing>
+          <wp:inline distT="0" distB="0" distL="0" distR="0" wp14:anchorId="0E19C21E" wp14:editId="0D38C3D5">
+            <wp:extent cx="3673158" cy="784928"/>
+            <wp:effectExtent l="0" t="0" r="3810" b="0"/>
+            <wp:docPr id="10" name="Picture 10"/>
+            <wp:cNvGraphicFramePr>
+              <a:graphicFrameLocks xmlns:a="http://schemas.openxmlformats.org/drawingml/2006/main" noChangeAspect="1"/>
+            </wp:cNvGraphicFramePr>
+            <a:graphic xmlns:a="http://schemas.openxmlformats.org/drawingml/2006/main">
+              <a:graphicData uri="http://schemas.openxmlformats.org/drawingml/2006/picture">
+                <pic:pic xmlns:pic="http://schemas.openxmlformats.org/drawingml/2006/picture">
+                  <pic:nvPicPr>
+                    <pic:cNvPr id="1" name=""/>
+                    <pic:cNvPicPr/>
+                  </pic:nvPicPr>
+                  <pic:blipFill>
+                    <a:blip r:embed="rId20"/>
+                    <a:stretch>
+                      <a:fillRect/>
+                    </a:stretch>
+                  </pic:blipFill>
+                  <pic:spPr>
+                    <a:xfrm>
+                      <a:off x="0" y="0"/>
+                      <a:ext cx="3673158" cy="784928"/>
+                    </a:xfrm>
+                    <a:prstGeom prst="rect">
+                      <a:avLst/>
+                    </a:prstGeom>
+                  </pic:spPr>
+                </pic:pic>
+              </a:graphicData>
+            </a:graphic>
+          </wp:inline>
+        </w:drawing>
+      </w:r>
+    </w:p>
+    <w:p>
+      <w:r>
+        <w:t>This simply returns all National Park Records from the index, with all fields, no scores or sorting.</w:t>
+      </w:r>
+    </w:p>
+    <w:p>
+      <w:pPr>
+        <w:pStyle w:val="Heading3"/>
+      </w:pPr>
+      <w:r>
+        <w:lastRenderedPageBreak/>
+        <w:t>Sorting, Batching and Focusing</w:t>
+      </w:r>
+    </w:p>
+    <w:p>
+      <w:r>
+        <w:t xml:space="preserve">The Postman Request </w:t>
+      </w:r>
+      <w:r>
+        <w:rPr>
+          <w:i/>
+        </w:rPr>
+        <w:t>Query for all parks - sorted on world heritage site and number of visitors</w:t>
+      </w:r>
+      <w:r>
+        <w:t xml:space="preserve"> shows how the query result can be in the request. Specifically, it shows how the sorting of the returned records is indicated, how the size (and start point) of the returned set is determined and how the fields returned in the result can be selected:</w:t>
+      </w:r>
+    </w:p>
+    <w:p>
+      <w:r>
+        <w:rPr>
+          <w:noProof/>
+          <w:lang w:val="nl-NL" w:eastAsia="nl-NL"/>
+        </w:rPr>
+        <w:drawing>
+          <wp:inline distT="0" distB="0" distL="0" distR="0" wp14:anchorId="55BD6811" wp14:editId="5E4E3C06">
+            <wp:extent cx="5972810" cy="2827020"/>
+            <wp:effectExtent l="0" t="0" r="8890" b="0"/>
+            <wp:docPr id="9" name="Picture 9"/>
+            <wp:cNvGraphicFramePr>
+              <a:graphicFrameLocks xmlns:a="http://schemas.openxmlformats.org/drawingml/2006/main" noChangeAspect="1"/>
+            </wp:cNvGraphicFramePr>
+            <a:graphic xmlns:a="http://schemas.openxmlformats.org/drawingml/2006/main">
+              <a:graphicData uri="http://schemas.openxmlformats.org/drawingml/2006/picture">
+                <pic:pic xmlns:pic="http://schemas.openxmlformats.org/drawingml/2006/picture">
+                  <pic:nvPicPr>
+                    <pic:cNvPr id="1" name=""/>
+                    <pic:cNvPicPr/>
+                  </pic:nvPicPr>
+                  <pic:blipFill>
+                    <a:blip r:embed="rId21"/>
+                    <a:stretch>
+                      <a:fillRect/>
+                    </a:stretch>
+                  </pic:blipFill>
+                  <pic:spPr>
+                    <a:xfrm>
+                      <a:off x="0" y="0"/>
+                      <a:ext cx="5972810" cy="2827020"/>
+                    </a:xfrm>
+                    <a:prstGeom prst="rect">
+                      <a:avLst/>
+                    </a:prstGeom>
+                  </pic:spPr>
+                </pic:pic>
+              </a:graphicData>
+            </a:graphic>
+          </wp:inline>
+        </w:drawing>
+      </w:r>
+    </w:p>
+    <w:p>
+      <w:pPr>
+        <w:pStyle w:val="Heading3"/>
+      </w:pPr>
+      <w:r>
+        <w:t>Use wildcards in Queries</w:t>
+      </w:r>
+    </w:p>
+    <w:p>
+      <w:r>
+        <w:t xml:space="preserve">In Postman request </w:t>
+      </w:r>
+      <w:r>
+        <w:rPr>
+          <w:i/>
+        </w:rPr>
+        <w:t>Query Parks - in a state whose name starts with M</w:t>
+      </w:r>
+      <w:r>
+        <w:t xml:space="preserve"> the query is on property </w:t>
+      </w:r>
       <w:proofErr w:type="spellStart"/>
       <w:r>
-        <w:t>T</w:t>
-      </w:r>
-      <w:r>
-        <w:t>bd</w:t>
+        <w:t>states.title</w:t>
       </w:r>
       <w:proofErr w:type="spellEnd"/>
-    </w:p>
-    <w:p/>
+      <w:r>
+        <w:t>. In this case we want to retrieve all parks who are in a state whose title starts with an M. The wild card character * is used, to indicate that the M can be followed by any sequence of characters.</w:t>
+      </w:r>
+    </w:p>
+    <w:p>
+      <w:r>
+        <w:rPr>
+          <w:noProof/>
+          <w:lang w:val="nl-NL" w:eastAsia="nl-NL"/>
+        </w:rPr>
+        <w:drawing>
+          <wp:inline distT="0" distB="0" distL="0" distR="0" wp14:anchorId="7A61A8F0" wp14:editId="0F9AFB92">
+            <wp:extent cx="2684557" cy="2354580"/>
+            <wp:effectExtent l="0" t="0" r="1905" b="7620"/>
+            <wp:docPr id="8" name="Picture 8"/>
+            <wp:cNvGraphicFramePr>
+              <a:graphicFrameLocks xmlns:a="http://schemas.openxmlformats.org/drawingml/2006/main" noChangeAspect="1"/>
+            </wp:cNvGraphicFramePr>
+            <a:graphic xmlns:a="http://schemas.openxmlformats.org/drawingml/2006/main">
+              <a:graphicData uri="http://schemas.openxmlformats.org/drawingml/2006/picture">
+                <pic:pic xmlns:pic="http://schemas.openxmlformats.org/drawingml/2006/picture">
+                  <pic:nvPicPr>
+                    <pic:cNvPr id="1" name=""/>
+                    <pic:cNvPicPr/>
+                  </pic:nvPicPr>
+                  <pic:blipFill>
+                    <a:blip r:embed="rId22"/>
+                    <a:stretch>
+                      <a:fillRect/>
+                    </a:stretch>
+                  </pic:blipFill>
+                  <pic:spPr>
+                    <a:xfrm>
+                      <a:off x="0" y="0"/>
+                      <a:ext cx="2692321" cy="2361390"/>
+                    </a:xfrm>
+                    <a:prstGeom prst="rect">
+                      <a:avLst/>
+                    </a:prstGeom>
+                  </pic:spPr>
+                </pic:pic>
+              </a:graphicData>
+            </a:graphic>
+          </wp:inline>
+        </w:drawing>
+      </w:r>
+    </w:p>
+    <w:p>
+      <w:r>
+        <w:t xml:space="preserve">See the ES for details on wildcards in queries: </w:t>
+      </w:r>
+      <w:hyperlink r:id="rId23" w:history="1">
+        <w:r>
+          <w:rPr>
+            <w:rStyle w:val="Hyperlink"/>
+          </w:rPr>
+          <w:t>https://www.elastic.co/guide/en/elasticsearch/reference/current/query-dsl-wildcard-query.html</w:t>
+        </w:r>
+      </w:hyperlink>
+      <w:r>
+        <w:t xml:space="preserve"> .</w:t>
+      </w:r>
+    </w:p>
+    <w:p>
+      <w:pPr>
+        <w:pStyle w:val="Heading3"/>
+      </w:pPr>
+      <w:r>
+        <w:lastRenderedPageBreak/>
+        <w:t>Sort records on Geospatial attributes</w:t>
+      </w:r>
+    </w:p>
+    <w:p>
+      <w:r>
+        <w:t xml:space="preserve">Elastic Search is aware of geo-spatial properties and leverage that awareness in search operations. One example is seen in Postman request </w:t>
+      </w:r>
+      <w:r>
+        <w:rPr>
+          <w:i/>
+        </w:rPr>
+        <w:t>Query Parks - sort for distance from New York</w:t>
+      </w:r>
+      <w:r>
+        <w:t>. Here parks are sorted based on their distance to New York City (whose coordinates are 40.7 (latitude) and -74 (longitude).</w:t>
+      </w:r>
+    </w:p>
+    <w:p>
+      <w:r>
+        <w:rPr>
+          <w:noProof/>
+          <w:lang w:val="nl-NL" w:eastAsia="nl-NL"/>
+        </w:rPr>
+        <w:drawing>
+          <wp:inline distT="0" distB="0" distL="0" distR="0" wp14:anchorId="47B1D798" wp14:editId="0CA8CDF8">
+            <wp:extent cx="4359018" cy="3322608"/>
+            <wp:effectExtent l="0" t="0" r="3810" b="0"/>
+            <wp:docPr id="7" name="Picture 7"/>
+            <wp:cNvGraphicFramePr>
+              <a:graphicFrameLocks xmlns:a="http://schemas.openxmlformats.org/drawingml/2006/main" noChangeAspect="1"/>
+            </wp:cNvGraphicFramePr>
+            <a:graphic xmlns:a="http://schemas.openxmlformats.org/drawingml/2006/main">
+              <a:graphicData uri="http://schemas.openxmlformats.org/drawingml/2006/picture">
+                <pic:pic xmlns:pic="http://schemas.openxmlformats.org/drawingml/2006/picture">
+                  <pic:nvPicPr>
+                    <pic:cNvPr id="1" name=""/>
+                    <pic:cNvPicPr/>
+                  </pic:nvPicPr>
+                  <pic:blipFill>
+                    <a:blip r:embed="rId24"/>
+                    <a:stretch>
+                      <a:fillRect/>
+                    </a:stretch>
+                  </pic:blipFill>
+                  <pic:spPr>
+                    <a:xfrm>
+                      <a:off x="0" y="0"/>
+                      <a:ext cx="4359018" cy="3322608"/>
+                    </a:xfrm>
+                    <a:prstGeom prst="rect">
+                      <a:avLst/>
+                    </a:prstGeom>
+                  </pic:spPr>
+                </pic:pic>
+              </a:graphicData>
+            </a:graphic>
+          </wp:inline>
+        </w:drawing>
+      </w:r>
+    </w:p>
+    <w:p>
+      <w:pPr>
+        <w:pStyle w:val="Heading3"/>
+      </w:pPr>
+      <w:r>
+        <w:t>Score records on a simple search term</w:t>
+      </w:r>
+    </w:p>
+    <w:p>
+      <w:r>
+        <w:t xml:space="preserve">The Postman Request </w:t>
+      </w:r>
+      <w:r>
+        <w:rPr>
+          <w:i/>
+        </w:rPr>
+        <w:t>Query Parks - that contain Mountain</w:t>
+      </w:r>
+      <w:r>
+        <w:t xml:space="preserve"> performs a simple query. It search parks for the word “mountain”. It takes all properties into account. It will calculate a score for all records, based on the presence of contents that match – a little or very much – on that term.</w:t>
+      </w:r>
+    </w:p>
+    <w:p>
+      <w:r>
+        <w:rPr>
+          <w:noProof/>
+          <w:lang w:val="nl-NL" w:eastAsia="nl-NL"/>
+        </w:rPr>
+        <w:drawing>
+          <wp:inline distT="0" distB="0" distL="0" distR="0" wp14:anchorId="42F25E36" wp14:editId="67152385">
+            <wp:extent cx="3856054" cy="2712955"/>
+            <wp:effectExtent l="0" t="0" r="0" b="0"/>
+            <wp:docPr id="6" name="Picture 6"/>
+            <wp:cNvGraphicFramePr>
+              <a:graphicFrameLocks xmlns:a="http://schemas.openxmlformats.org/drawingml/2006/main" noChangeAspect="1"/>
+            </wp:cNvGraphicFramePr>
+            <a:graphic xmlns:a="http://schemas.openxmlformats.org/drawingml/2006/main">
+              <a:graphicData uri="http://schemas.openxmlformats.org/drawingml/2006/picture">
+                <pic:pic xmlns:pic="http://schemas.openxmlformats.org/drawingml/2006/picture">
+                  <pic:nvPicPr>
+                    <pic:cNvPr id="1" name=""/>
+                    <pic:cNvPicPr/>
+                  </pic:nvPicPr>
+                  <pic:blipFill>
+                    <a:blip r:embed="rId25"/>
+                    <a:stretch>
+                      <a:fillRect/>
+                    </a:stretch>
+                  </pic:blipFill>
+                  <pic:spPr>
+                    <a:xfrm>
+                      <a:off x="0" y="0"/>
+                      <a:ext cx="3856054" cy="2712955"/>
+                    </a:xfrm>
+                    <a:prstGeom prst="rect">
+                      <a:avLst/>
+                    </a:prstGeom>
+                  </pic:spPr>
+                </pic:pic>
+              </a:graphicData>
+            </a:graphic>
+          </wp:inline>
+        </w:drawing>
+      </w:r>
+      <w:r>
+        <w:t xml:space="preserve"> </w:t>
+      </w:r>
+    </w:p>
+    <w:p>
+      <w:pPr>
+        <w:pStyle w:val="Heading3"/>
+      </w:pPr>
+      <w:r>
+        <w:lastRenderedPageBreak/>
+        <w:t>Combine scored condition with absolute filters</w:t>
+      </w:r>
+    </w:p>
+    <w:p>
+      <w:r>
+        <w:t xml:space="preserve">A query can contain both absolute filters conditions – that determine if records can be part of the result set at all – and criteria that enhance the score when matched, but are not a hard prerequisite. </w:t>
+      </w:r>
+    </w:p>
+    <w:p>
+      <w:r>
+        <w:t xml:space="preserve">The query in request </w:t>
+      </w:r>
+      <w:r>
+        <w:rPr>
+          <w:i/>
+        </w:rPr>
+        <w:t>Query and Filter Parks - that ideally contain Mountain and are a World Heritage Site for sure</w:t>
+      </w:r>
+      <w:r>
+        <w:t xml:space="preserve"> has a combination of these two types of conditions:</w:t>
+      </w:r>
+    </w:p>
+    <w:p>
+      <w:r>
+        <w:rPr>
+          <w:noProof/>
+          <w:lang w:val="nl-NL" w:eastAsia="nl-NL"/>
+        </w:rPr>
+        <w:drawing>
+          <wp:inline distT="0" distB="0" distL="0" distR="0" wp14:anchorId="3100805B" wp14:editId="7B48F121">
+            <wp:extent cx="5972810" cy="3896360"/>
+            <wp:effectExtent l="0" t="0" r="8890" b="8890"/>
+            <wp:docPr id="5" name="Picture 5"/>
+            <wp:cNvGraphicFramePr>
+              <a:graphicFrameLocks xmlns:a="http://schemas.openxmlformats.org/drawingml/2006/main" noChangeAspect="1"/>
+            </wp:cNvGraphicFramePr>
+            <a:graphic xmlns:a="http://schemas.openxmlformats.org/drawingml/2006/main">
+              <a:graphicData uri="http://schemas.openxmlformats.org/drawingml/2006/picture">
+                <pic:pic xmlns:pic="http://schemas.openxmlformats.org/drawingml/2006/picture">
+                  <pic:nvPicPr>
+                    <pic:cNvPr id="1" name=""/>
+                    <pic:cNvPicPr/>
+                  </pic:nvPicPr>
+                  <pic:blipFill>
+                    <a:blip r:embed="rId26"/>
+                    <a:stretch>
+                      <a:fillRect/>
+                    </a:stretch>
+                  </pic:blipFill>
+                  <pic:spPr>
+                    <a:xfrm>
+                      <a:off x="0" y="0"/>
+                      <a:ext cx="5972810" cy="3896360"/>
+                    </a:xfrm>
+                    <a:prstGeom prst="rect">
+                      <a:avLst/>
+                    </a:prstGeom>
+                  </pic:spPr>
+                </pic:pic>
+              </a:graphicData>
+            </a:graphic>
+          </wp:inline>
+        </w:drawing>
+      </w:r>
+    </w:p>
+    <w:p>
+      <w:r>
+        <w:t>This request returns only parks who are a world heritage site. These parks are score based on whether their description contains mountain (a lot).</w:t>
+      </w:r>
+    </w:p>
+    <w:p>
+      <w:pPr>
+        <w:pStyle w:val="Heading3"/>
+      </w:pPr>
+      <w:r>
+        <w:t>Highlighting and Query Explanation</w:t>
+      </w:r>
+    </w:p>
+    <w:p>
+      <w:r>
+        <w:t xml:space="preserve">Elastic Search </w:t>
+      </w:r>
+      <w:proofErr w:type="spellStart"/>
+      <w:r>
+        <w:t>search</w:t>
+      </w:r>
+      <w:proofErr w:type="spellEnd"/>
+      <w:r>
+        <w:t xml:space="preserve"> results can be enriched in several ways. One is by explicitly highlighting the terms that were matched and the sentences that contained them. Another is by explaining how the search result was arrived at.</w:t>
+      </w:r>
+    </w:p>
+    <w:p>
+      <w:r>
+        <w:t xml:space="preserve">Execute this Postman Request: </w:t>
+      </w:r>
+    </w:p>
+    <w:p>
+      <w:r>
+        <w:rPr>
+          <w:noProof/>
+          <w:lang w:val="nl-NL" w:eastAsia="nl-NL"/>
+        </w:rPr>
+        <w:lastRenderedPageBreak/>
+        <w:drawing>
+          <wp:inline distT="0" distB="0" distL="0" distR="0" wp14:anchorId="38578988" wp14:editId="1143FAB4">
+            <wp:extent cx="5972810" cy="2493010"/>
+            <wp:effectExtent l="0" t="0" r="8890" b="2540"/>
+            <wp:docPr id="3" name="Picture 3"/>
+            <wp:cNvGraphicFramePr>
+              <a:graphicFrameLocks xmlns:a="http://schemas.openxmlformats.org/drawingml/2006/main" noChangeAspect="1"/>
+            </wp:cNvGraphicFramePr>
+            <a:graphic xmlns:a="http://schemas.openxmlformats.org/drawingml/2006/main">
+              <a:graphicData uri="http://schemas.openxmlformats.org/drawingml/2006/picture">
+                <pic:pic xmlns:pic="http://schemas.openxmlformats.org/drawingml/2006/picture">
+                  <pic:nvPicPr>
+                    <pic:cNvPr id="1" name=""/>
+                    <pic:cNvPicPr/>
+                  </pic:nvPicPr>
+                  <pic:blipFill>
+                    <a:blip r:embed="rId27"/>
+                    <a:stretch>
+                      <a:fillRect/>
+                    </a:stretch>
+                  </pic:blipFill>
+                  <pic:spPr>
+                    <a:xfrm>
+                      <a:off x="0" y="0"/>
+                      <a:ext cx="5972810" cy="2493010"/>
+                    </a:xfrm>
+                    <a:prstGeom prst="rect">
+                      <a:avLst/>
+                    </a:prstGeom>
+                  </pic:spPr>
+                </pic:pic>
+              </a:graphicData>
+            </a:graphic>
+          </wp:inline>
+        </w:drawing>
+      </w:r>
+    </w:p>
+    <w:p>
+      <w:r>
+        <w:t xml:space="preserve">The results will contain both the result highlighting and the query explanation. Remove the URL query parameter </w:t>
+      </w:r>
+      <w:r>
+        <w:rPr>
+          <w:i/>
+        </w:rPr>
+        <w:t>explain</w:t>
+      </w:r>
+      <w:r>
+        <w:t xml:space="preserve"> to return to a simpler result set.</w:t>
+      </w:r>
+    </w:p>
+    <w:p>
+      <w:r>
+        <w:rPr>
+          <w:noProof/>
+          <w:lang w:val="nl-NL" w:eastAsia="nl-NL"/>
+        </w:rPr>
+        <w:drawing>
+          <wp:inline distT="0" distB="0" distL="0" distR="0" wp14:anchorId="77F58C20" wp14:editId="220DA56F">
+            <wp:extent cx="5972810" cy="2960370"/>
+            <wp:effectExtent l="0" t="0" r="8890" b="0"/>
+            <wp:docPr id="4" name="Picture 4"/>
+            <wp:cNvGraphicFramePr>
+              <a:graphicFrameLocks xmlns:a="http://schemas.openxmlformats.org/drawingml/2006/main" noChangeAspect="1"/>
+            </wp:cNvGraphicFramePr>
+            <a:graphic xmlns:a="http://schemas.openxmlformats.org/drawingml/2006/main">
+              <a:graphicData uri="http://schemas.openxmlformats.org/drawingml/2006/picture">
+                <pic:pic xmlns:pic="http://schemas.openxmlformats.org/drawingml/2006/picture">
+                  <pic:nvPicPr>
+                    <pic:cNvPr id="1" name=""/>
+                    <pic:cNvPicPr/>
+                  </pic:nvPicPr>
+                  <pic:blipFill>
+                    <a:blip r:embed="rId28"/>
+                    <a:stretch>
+                      <a:fillRect/>
+                    </a:stretch>
+                  </pic:blipFill>
+                  <pic:spPr>
+                    <a:xfrm>
+                      <a:off x="0" y="0"/>
+                      <a:ext cx="5972810" cy="2960370"/>
+                    </a:xfrm>
+                    <a:prstGeom prst="rect">
+                      <a:avLst/>
+                    </a:prstGeom>
+                  </pic:spPr>
+                </pic:pic>
+              </a:graphicData>
+            </a:graphic>
+          </wp:inline>
+        </w:drawing>
+      </w:r>
+    </w:p>
+    <w:p>
+      <w:pPr>
+        <w:pStyle w:val="Heading3"/>
+      </w:pPr>
+      <w:r>
+        <w:t>Queries through GET requests and URL parameters</w:t>
+      </w:r>
+    </w:p>
     <w:p>
       <w:r>
         <w:t xml:space="preserve">Complex queries can be performed using GET requests by stuffing all search instructions in the URL. See the Postman Query </w:t>
@@ -1249,10 +1802,7 @@
     </w:p>
     <w:p>
       <w:r>
-        <w:t xml:space="preserve">and execute it. It returns: </w:t>
-      </w:r>
-      <w:r>
-        <w:t>p</w:t>
+        <w:t>and execute it. It returns: p</w:t>
       </w:r>
       <w:r>
         <w:t xml:space="preserve">arks </w:t>
@@ -1269,27 +1819,24 @@
       </w:r>
       <w:proofErr w:type="spellEnd"/>
       <w:r>
-        <w:t xml:space="preserve">" in their description - or something that is close to it (our fuzziness allows for up to two character edits distance); we also require (note how the </w:t>
-      </w:r>
+        <w:t xml:space="preserve">" in their description - or something that is close to it (our fuzziness allows for up to two character edits distance); we also require (note how the default-operator is explicitly set to AND) the number of visitors to be under 1 Million and </w:t>
+      </w:r>
+      <w:r>
+        <w:t xml:space="preserve">these parks </w:t>
+      </w:r>
+      <w:r>
+        <w:t>are not located in Alaska.</w:t>
+      </w:r>
+      <w:r>
+        <w:t xml:space="preserve"> </w:t>
+      </w:r>
+    </w:p>
+    <w:p>
       <w:r>
         <w:lastRenderedPageBreak/>
-        <w:t xml:space="preserve">default-operator is explicitly set to AND) the number of visitors to be under 1 Million and </w:t>
-      </w:r>
-      <w:r>
-        <w:t xml:space="preserve">these parks </w:t>
-      </w:r>
-      <w:r>
-        <w:t>are not located in Alaska.</w:t>
-      </w:r>
-      <w:r>
-        <w:t xml:space="preserve"> </w:t>
-      </w:r>
-    </w:p>
-    <w:p>
-      <w:r>
         <w:t xml:space="preserve">This article describes in a lot of detail how the ES queries through the URL GET interface are constructed: </w:t>
       </w:r>
-      <w:hyperlink r:id="rId20" w:history="1">
+      <w:hyperlink r:id="rId29" w:history="1">
         <w:r>
           <w:rPr>
             <w:rStyle w:val="Hyperlink"/>
@@ -1300,7 +1847,7 @@
       <w:r>
         <w:t xml:space="preserve">   Tip: URL Encoding: </w:t>
       </w:r>
-      <w:hyperlink r:id="rId21" w:history="1">
+      <w:hyperlink r:id="rId30" w:history="1">
         <w:r>
           <w:rPr>
             <w:rStyle w:val="Hyperlink"/>
@@ -1309,12 +1856,7 @@
         </w:r>
       </w:hyperlink>
       <w:r>
-        <w:t xml:space="preserve">  describes how to encode characters such as : (t</w:t>
-      </w:r>
-      <w:bookmarkStart w:id="0" w:name="_GoBack"/>
-      <w:bookmarkEnd w:id="0"/>
-      <w:r>
-        <w:t>o %3A)</w:t>
+        <w:t xml:space="preserve">  describes how to encode characters such as : (to %3A)</w:t>
       </w:r>
     </w:p>
     <w:p/>
@@ -1375,7 +1917,7 @@
       <w:r>
         <w:t xml:space="preserve">A good way to get started with Elastic Search Index – creating an index, creating some data, performing some queries - is through this tutorial: </w:t>
       </w:r>
-      <w:hyperlink r:id="rId22" w:history="1">
+      <w:hyperlink r:id="rId31" w:history="1">
         <w:r>
           <w:rPr>
             <w:rStyle w:val="Hyperlink"/>
@@ -1410,7 +1952,7 @@
                     <pic:cNvPicPr/>
                   </pic:nvPicPr>
                   <pic:blipFill>
-                    <a:blip r:embed="rId23"/>
+                    <a:blip r:embed="rId32"/>
                     <a:stretch>
                       <a:fillRect/>
                     </a:stretch>
@@ -1585,7 +2127,7 @@
         </w:rPr>
         <w:t>Explore the sample data with </w:t>
       </w:r>
-      <w:hyperlink r:id="rId24" w:tgtFrame="_top" w:history="1">
+      <w:hyperlink r:id="rId33" w:tgtFrame="_top" w:history="1">
         <w:r>
           <w:rPr>
             <w:rStyle w:val="Hyperlink"/>
@@ -1622,7 +2164,7 @@
         </w:rPr>
         <w:t>Set up </w:t>
       </w:r>
-      <w:hyperlink r:id="rId25" w:tgtFrame="_top" w:history="1">
+      <w:hyperlink r:id="rId34" w:tgtFrame="_top" w:history="1">
         <w:r>
           <w:rPr>
             <w:rStyle w:val="Emphasis"/>
@@ -1665,7 +2207,7 @@
         </w:rPr>
         <w:t>Assemble visualizations into a </w:t>
       </w:r>
-      <w:hyperlink r:id="rId26" w:tgtFrame="_top" w:history="1">
+      <w:hyperlink r:id="rId35" w:tgtFrame="_top" w:history="1">
         <w:r>
           <w:rPr>
             <w:rStyle w:val="Hyperlink"/>
@@ -1683,7 +2225,7 @@
       <w:r>
         <w:t xml:space="preserve">Access this tutorial at: </w:t>
       </w:r>
-      <w:hyperlink r:id="rId27" w:history="1">
+      <w:hyperlink r:id="rId36" w:history="1">
         <w:r>
           <w:rPr>
             <w:rStyle w:val="Hyperlink"/>
@@ -1707,7 +2249,7 @@
       <w:r>
         <w:t xml:space="preserve"> visualizations can be embedded in web applications very easily. See this tutorial for the instruction: </w:t>
       </w:r>
-      <w:hyperlink r:id="rId28" w:history="1">
+      <w:hyperlink r:id="rId37" w:history="1">
         <w:r>
           <w:rPr>
             <w:rStyle w:val="Hyperlink"/>
@@ -1798,7 +2340,7 @@
                     <pic:cNvPicPr/>
                   </pic:nvPicPr>
                   <pic:blipFill>
-                    <a:blip r:embed="rId29"/>
+                    <a:blip r:embed="rId38"/>
                     <a:stretch>
                       <a:fillRect/>
                     </a:stretch>
@@ -1831,7 +2373,7 @@
       <w:r>
         <w:t xml:space="preserve"> - </w:t>
       </w:r>
-      <w:hyperlink r:id="rId30" w:history="1">
+      <w:hyperlink r:id="rId39" w:history="1">
         <w:r>
           <w:rPr>
             <w:rStyle w:val="Hyperlink"/>
@@ -1866,7 +2408,7 @@
       <w:r>
         <w:t xml:space="preserve">An example is the Java High Level REST Client (see: </w:t>
       </w:r>
-      <w:hyperlink r:id="rId31" w:history="1">
+      <w:hyperlink r:id="rId40" w:history="1">
         <w:r>
           <w:rPr>
             <w:rStyle w:val="Hyperlink"/>
@@ -1880,7 +2422,7 @@
       <w:r>
         <w:t xml:space="preserve"> See this tutorial for a concrete example: </w:t>
       </w:r>
-      <w:hyperlink r:id="rId32" w:history="1">
+      <w:hyperlink r:id="rId41" w:history="1">
         <w:r>
           <w:rPr>
             <w:rStyle w:val="Hyperlink"/>
@@ -1908,7 +2450,7 @@
       <w:r>
         <w:t xml:space="preserve">Python: </w:t>
       </w:r>
-      <w:hyperlink r:id="rId33" w:history="1">
+      <w:hyperlink r:id="rId42" w:history="1">
         <w:r>
           <w:rPr>
             <w:rStyle w:val="Hyperlink"/>
@@ -1919,7 +2461,7 @@
       <w:r>
         <w:t xml:space="preserve"> (low level) and </w:t>
       </w:r>
-      <w:hyperlink r:id="rId34" w:history="1">
+      <w:hyperlink r:id="rId43" w:history="1">
         <w:r>
           <w:rPr>
             <w:rStyle w:val="Hyperlink"/>
@@ -1942,7 +2484,7 @@
       <w:r>
         <w:t xml:space="preserve">PHP: </w:t>
       </w:r>
-      <w:hyperlink r:id="rId35" w:history="1">
+      <w:hyperlink r:id="rId44" w:history="1">
         <w:r>
           <w:rPr>
             <w:rStyle w:val="Hyperlink"/>
@@ -1968,7 +2510,7 @@
       <w:r>
         <w:t xml:space="preserve">- </w:t>
       </w:r>
-      <w:hyperlink r:id="rId36" w:history="1">
+      <w:hyperlink r:id="rId45" w:history="1">
         <w:r>
           <w:rPr>
             <w:rStyle w:val="Hyperlink"/>
@@ -1982,7 +2524,7 @@
       <w:r>
         <w:t xml:space="preserve">; see this tutorial for a quick start introduction: </w:t>
       </w:r>
-      <w:hyperlink r:id="rId37" w:history="1">
+      <w:hyperlink r:id="rId46" w:history="1">
         <w:r>
           <w:rPr>
             <w:rStyle w:val="Hyperlink"/>
@@ -2005,7 +2547,7 @@
       <w:r>
         <w:t xml:space="preserve">Ruby (and Rails): </w:t>
       </w:r>
-      <w:hyperlink r:id="rId38" w:history="1">
+      <w:hyperlink r:id="rId47" w:history="1">
         <w:r>
           <w:rPr>
             <w:rStyle w:val="Hyperlink"/>
@@ -2031,7 +2573,7 @@
         </w:rPr>
         <w:t xml:space="preserve">.Net: </w:t>
       </w:r>
-      <w:hyperlink r:id="rId39" w:history="1">
+      <w:hyperlink r:id="rId48" w:history="1">
         <w:r>
           <w:rPr>
             <w:rStyle w:val="Hyperlink"/>

</xml_diff>